<commit_message>
Enabled Picasa Web Album API
</commit_message>
<xml_diff>
--- a/Documentation/Reference Links.docx
+++ b/Documentation/Reference Links.docx
@@ -23,23 +23,282 @@
     <w:p>
       <w:proofErr w:type="spellStart"/>
       <w:r>
-        <w:t>CalendarContract.Events</w:t>
+        <w:t>CalendarCo</w:t>
+      </w:r>
+      <w:r>
+        <w:t>ntract.Events</w:t>
       </w:r>
       <w:proofErr w:type="spellEnd"/>
       <w:r>
-        <w:t xml:space="preserve"> writing to events </w:t>
+        <w:t xml:space="preserve"> writing to events, different event types</w:t>
       </w:r>
     </w:p>
     <w:p>
       <w:r>
         <w:tab/>
       </w:r>
-      <w:r>
-        <w:t>http://developer.android.com/reference/android/provider/CalendarContract.Events.html</w:t>
+      <w:hyperlink r:id="rId6" w:history="1">
+        <w:r>
+          <w:rPr>
+            <w:rStyle w:val="Hyperlink"/>
+          </w:rPr>
+          <w:t>http://developer.android.com/reference/android/provider/CalendarContract.Events.html</w:t>
+        </w:r>
+      </w:hyperlink>
+    </w:p>
+    <w:p>
+      <w:r>
+        <w:t xml:space="preserve">Android Calendar API- Tutorial on how to use the android calendar </w:t>
+      </w:r>
+      <w:proofErr w:type="spellStart"/>
+      <w:proofErr w:type="gramStart"/>
+      <w:r>
+        <w:t>api</w:t>
+      </w:r>
+      <w:proofErr w:type="spellEnd"/>
+      <w:proofErr w:type="gramEnd"/>
+    </w:p>
+    <w:p>
+      <w:r>
+        <w:tab/>
+      </w:r>
+      <w:hyperlink r:id="rId7" w:history="1">
+        <w:r>
+          <w:rPr>
+            <w:rStyle w:val="Hyperlink"/>
+          </w:rPr>
+          <w:t>http://www.vogella.com/tutorials/AndroidCalendar/article.html</w:t>
+        </w:r>
+      </w:hyperlink>
+    </w:p>
+    <w:p>
+      <w:r>
+        <w:t>Installing Google Data Java Client Library</w:t>
+      </w:r>
+    </w:p>
+    <w:p>
+      <w:r>
+        <w:tab/>
+      </w:r>
+      <w:hyperlink r:id="rId8" w:anchor="winjars" w:history="1">
+        <w:r>
+          <w:rPr>
+            <w:rStyle w:val="Hyperlink"/>
+          </w:rPr>
+          <w:t>https://developers.google.com/gdata/articles/java_client_lib#winjars</w:t>
+        </w:r>
+      </w:hyperlink>
+    </w:p>
+    <w:p>
+      <w:r>
+        <w:t>Installing Apache Ant for Google Data Java Client Library</w:t>
+      </w:r>
+    </w:p>
+    <w:p>
+      <w:pPr>
+        <w:rPr>
+          <w:rStyle w:val="Hyperlink"/>
+        </w:rPr>
+      </w:pPr>
+      <w:r>
+        <w:tab/>
+      </w:r>
+      <w:hyperlink r:id="rId9" w:history="1">
+        <w:r>
+          <w:rPr>
+            <w:rStyle w:val="Hyperlink"/>
+          </w:rPr>
+          <w:t>http://ant.apache.org/manual/index.html</w:t>
+        </w:r>
+      </w:hyperlink>
+    </w:p>
+    <w:p>
+      <w:pPr>
+        <w:rPr>
+          <w:rStyle w:val="Hyperlink"/>
+          <w:color w:val="000000" w:themeColor="text1"/>
+          <w:u w:val="none"/>
+        </w:rPr>
+      </w:pPr>
+      <w:r>
+        <w:rPr>
+          <w:rStyle w:val="Hyperlink"/>
+          <w:color w:val="000000" w:themeColor="text1"/>
+          <w:u w:val="none"/>
+        </w:rPr>
+        <w:t>No nonsense Apache Ant Installation</w:t>
+      </w:r>
+    </w:p>
+    <w:p>
+      <w:pPr>
+        <w:rPr>
+          <w:rStyle w:val="Hyperlink"/>
+          <w:color w:val="000000" w:themeColor="text1"/>
+          <w:u w:val="none"/>
+        </w:rPr>
+      </w:pPr>
+      <w:r>
+        <w:rPr>
+          <w:rStyle w:val="Hyperlink"/>
+          <w:color w:val="000000" w:themeColor="text1"/>
+          <w:u w:val="none"/>
+        </w:rPr>
+        <w:tab/>
+      </w:r>
+      <w:hyperlink r:id="rId10" w:history="1">
+        <w:r>
+          <w:rPr>
+            <w:rStyle w:val="Hyperlink"/>
+          </w:rPr>
+          <w:t>https://www.youtube.com/watch?v=XJmndRfb1TU</w:t>
+        </w:r>
+      </w:hyperlink>
+    </w:p>
+    <w:p>
+      <w:pPr>
+        <w:rPr>
+          <w:rStyle w:val="Hyperlink"/>
+          <w:color w:val="000000" w:themeColor="text1"/>
+          <w:u w:val="none"/>
+        </w:rPr>
+      </w:pPr>
+      <w:r>
+        <w:rPr>
+          <w:rStyle w:val="Hyperlink"/>
+          <w:color w:val="000000" w:themeColor="text1"/>
+          <w:u w:val="none"/>
+        </w:rPr>
+        <w:t>Apache tomcat setup</w:t>
+      </w:r>
+    </w:p>
+    <w:p>
+      <w:pPr>
+        <w:ind w:firstLine="720"/>
+        <w:rPr>
+          <w:color w:val="000000" w:themeColor="text1"/>
+        </w:rPr>
+      </w:pPr>
+      <w:hyperlink r:id="rId11" w:history="1">
+        <w:r>
+          <w:rPr>
+            <w:rStyle w:val="Hyperlink"/>
+          </w:rPr>
+          <w:t>http://tomcat.apache.org/tomcat-6.0-doc/setup.html</w:t>
+        </w:r>
+      </w:hyperlink>
+    </w:p>
+    <w:p>
+      <w:pPr>
+        <w:rPr>
+          <w:color w:val="000000" w:themeColor="text1"/>
+        </w:rPr>
+      </w:pPr>
+      <w:r>
+        <w:rPr>
+          <w:color w:val="000000" w:themeColor="text1"/>
+        </w:rPr>
+        <w:t>Google Calendar API example code</w:t>
+      </w:r>
+    </w:p>
+    <w:p>
+      <w:pPr>
+        <w:rPr>
+          <w:color w:val="000000" w:themeColor="text1"/>
+        </w:rPr>
+      </w:pPr>
+      <w:r>
+        <w:rPr>
+          <w:color w:val="000000" w:themeColor="text1"/>
+        </w:rPr>
+        <w:tab/>
+      </w:r>
+      <w:hyperlink r:id="rId12" w:history="1">
+        <w:r>
+          <w:rPr>
+            <w:rStyle w:val="Hyperlink"/>
+          </w:rPr>
+          <w:t>https://developers.google.com/google-apps/calendar/v1/developers_guide_java</w:t>
+        </w:r>
+      </w:hyperlink>
+    </w:p>
+    <w:p>
+      <w:pPr>
+        <w:rPr>
+          <w:color w:val="000000" w:themeColor="text1"/>
+        </w:rPr>
+      </w:pPr>
+      <w:r>
+        <w:rPr>
+          <w:color w:val="000000" w:themeColor="text1"/>
+        </w:rPr>
+        <w:t>Picasa Web Albums API example code</w:t>
+      </w:r>
+    </w:p>
+    <w:p>
+      <w:pPr>
+        <w:rPr>
+          <w:color w:val="000000" w:themeColor="text1"/>
+        </w:rPr>
+      </w:pPr>
+      <w:r>
+        <w:rPr>
+          <w:color w:val="000000" w:themeColor="text1"/>
+        </w:rPr>
+        <w:tab/>
+      </w:r>
+      <w:hyperlink r:id="rId13" w:history="1">
+        <w:r>
+          <w:rPr>
+            <w:rStyle w:val="Hyperlink"/>
+          </w:rPr>
+          <w:t>https://developers.google.com/picasa-web/docs/2.0/developers_guide_java</w:t>
+        </w:r>
+      </w:hyperlink>
+    </w:p>
+    <w:p>
+      <w:pPr>
+        <w:rPr>
+          <w:color w:val="000000" w:themeColor="text1"/>
+        </w:rPr>
+      </w:pPr>
+      <w:r>
+        <w:rPr>
+          <w:color w:val="000000" w:themeColor="text1"/>
+        </w:rPr>
+        <w:t>Getting the Calendar and Picasa Web Album API .jars to work (in the comments)</w:t>
       </w:r>
       <w:bookmarkStart w:id="0" w:name="_GoBack"/>
       <w:bookmarkEnd w:id="0"/>
     </w:p>
+    <w:p>
+      <w:pPr>
+        <w:rPr>
+          <w:color w:val="000000" w:themeColor="text1"/>
+        </w:rPr>
+      </w:pPr>
+      <w:r>
+        <w:rPr>
+          <w:color w:val="000000" w:themeColor="text1"/>
+        </w:rPr>
+        <w:tab/>
+      </w:r>
+      <w:hyperlink r:id="rId14" w:history="1">
+        <w:r>
+          <w:rPr>
+            <w:rStyle w:val="Hyperlink"/>
+          </w:rPr>
+          <w:t>http://stackoverflow.com/questions/524257/best-option-for-using-the-gdata-apis-on-android</w:t>
+        </w:r>
+      </w:hyperlink>
+    </w:p>
+    <w:p>
+      <w:pPr>
+        <w:rPr>
+          <w:color w:val="000000" w:themeColor="text1"/>
+        </w:rPr>
+      </w:pPr>
+    </w:p>
+    <w:p/>
     <w:sectPr>
       <w:pgSz w:w="12240" w:h="15840"/>
       <w:pgMar w:top="1440" w:right="1440" w:bottom="1440" w:left="1440" w:header="720" w:footer="720" w:gutter="0"/>

</xml_diff>

<commit_message>
All .jar files for gdata client added, experimentation with different picasa album implementations
</commit_message>
<xml_diff>
--- a/Documentation/Reference Links.docx
+++ b/Documentation/Reference Links.docx
@@ -267,8 +267,6 @@
         </w:rPr>
         <w:t>Getting the Calendar and Picasa Web Album API .jars to work (in the comments)</w:t>
       </w:r>
-      <w:bookmarkStart w:id="0" w:name="_GoBack"/>
-      <w:bookmarkEnd w:id="0"/>
     </w:p>
     <w:p>
       <w:pPr>
@@ -290,6 +288,57 @@
           <w:t>http://stackoverflow.com/questions/524257/best-option-for-using-the-gdata-apis-on-android</w:t>
         </w:r>
       </w:hyperlink>
+    </w:p>
+    <w:p>
+      <w:pPr>
+        <w:rPr>
+          <w:color w:val="000000" w:themeColor="text1"/>
+        </w:rPr>
+      </w:pPr>
+      <w:proofErr w:type="spellStart"/>
+      <w:r>
+        <w:rPr>
+          <w:color w:val="000000" w:themeColor="text1"/>
+        </w:rPr>
+        <w:t>PhotoEntry</w:t>
+      </w:r>
+      <w:proofErr w:type="spellEnd"/>
+      <w:r>
+        <w:rPr>
+          <w:color w:val="000000" w:themeColor="text1"/>
+        </w:rPr>
+        <w:t xml:space="preserve"> doc</w:t>
+      </w:r>
+    </w:p>
+    <w:p>
+      <w:pPr>
+        <w:rPr>
+          <w:color w:val="000000" w:themeColor="text1"/>
+        </w:rPr>
+      </w:pPr>
+      <w:r>
+        <w:rPr>
+          <w:color w:val="000000" w:themeColor="text1"/>
+        </w:rPr>
+        <w:tab/>
+      </w:r>
+      <w:hyperlink r:id="rId15" w:history="1">
+        <w:r>
+          <w:rPr>
+            <w:rStyle w:val="Hyperlink"/>
+          </w:rPr>
+          <w:t>https://developers.google.com/gdata/javadoc/com/google/gdata/data/photos/PhotoEntry</w:t>
+        </w:r>
+      </w:hyperlink>
+    </w:p>
+    <w:p>
+      <w:pPr>
+        <w:rPr>
+          <w:color w:val="000000" w:themeColor="text1"/>
+        </w:rPr>
+      </w:pPr>
+      <w:bookmarkStart w:id="0" w:name="_GoBack"/>
+      <w:bookmarkEnd w:id="0"/>
     </w:p>
     <w:p>
       <w:pPr>

</xml_diff>

<commit_message>
created option for using to choose either picasa or facebook upload
</commit_message>
<xml_diff>
--- a/Documentation/Reference Links.docx
+++ b/Documentation/Reference Links.docx
@@ -328,6 +328,148 @@
             <w:rStyle w:val="Hyperlink"/>
           </w:rPr>
           <w:t>https://developers.google.com/gdata/javadoc/com/google/gdata/data/photos/PhotoEntry</w:t>
+        </w:r>
+      </w:hyperlink>
+    </w:p>
+    <w:p>
+      <w:pPr>
+        <w:rPr>
+          <w:color w:val="000000" w:themeColor="text1"/>
+        </w:rPr>
+      </w:pPr>
+      <w:r>
+        <w:rPr>
+          <w:color w:val="000000" w:themeColor="text1"/>
+        </w:rPr>
+        <w:t>Teaches me about states/scopes/</w:t>
+      </w:r>
+      <w:proofErr w:type="spellStart"/>
+      <w:r>
+        <w:rPr>
+          <w:color w:val="000000" w:themeColor="text1"/>
+        </w:rPr>
+        <w:t>redirecturls</w:t>
+      </w:r>
+      <w:proofErr w:type="spellEnd"/>
+      <w:r>
+        <w:rPr>
+          <w:color w:val="000000" w:themeColor="text1"/>
+        </w:rPr>
+        <w:t>/</w:t>
+      </w:r>
+      <w:proofErr w:type="spellStart"/>
+      <w:r>
+        <w:rPr>
+          <w:color w:val="000000" w:themeColor="text1"/>
+        </w:rPr>
+        <w:t>clientids</w:t>
+      </w:r>
+      <w:proofErr w:type="spellEnd"/>
+    </w:p>
+    <w:p>
+      <w:pPr>
+        <w:rPr>
+          <w:color w:val="000000" w:themeColor="text1"/>
+        </w:rPr>
+      </w:pPr>
+      <w:r>
+        <w:rPr>
+          <w:color w:val="000000" w:themeColor="text1"/>
+        </w:rPr>
+        <w:tab/>
+      </w:r>
+      <w:hyperlink r:id="rId16" w:history="1">
+        <w:r>
+          <w:rPr>
+            <w:rStyle w:val="Hyperlink"/>
+          </w:rPr>
+          <w:t>https://developers.google.com/+/api/oauth#login-scopes</w:t>
+        </w:r>
+      </w:hyperlink>
+    </w:p>
+    <w:p>
+      <w:pPr>
+        <w:rPr>
+          <w:color w:val="000000" w:themeColor="text1"/>
+        </w:rPr>
+      </w:pPr>
+      <w:r>
+        <w:rPr>
+          <w:color w:val="000000" w:themeColor="text1"/>
+        </w:rPr>
+        <w:t xml:space="preserve">Using </w:t>
+      </w:r>
+      <w:proofErr w:type="spellStart"/>
+      <w:r>
+        <w:rPr>
+          <w:color w:val="000000" w:themeColor="text1"/>
+        </w:rPr>
+        <w:t>OAuth</w:t>
+      </w:r>
+      <w:proofErr w:type="spellEnd"/>
+      <w:r>
+        <w:rPr>
+          <w:color w:val="000000" w:themeColor="text1"/>
+        </w:rPr>
+        <w:t xml:space="preserve"> 2.0 for Client-side applications</w:t>
+      </w:r>
+    </w:p>
+    <w:p>
+      <w:pPr>
+        <w:rPr>
+          <w:color w:val="000000" w:themeColor="text1"/>
+        </w:rPr>
+      </w:pPr>
+      <w:r>
+        <w:rPr>
+          <w:color w:val="000000" w:themeColor="text1"/>
+        </w:rPr>
+        <w:lastRenderedPageBreak/>
+        <w:tab/>
+      </w:r>
+      <w:hyperlink r:id="rId17" w:history="1">
+        <w:r>
+          <w:rPr>
+            <w:rStyle w:val="Hyperlink"/>
+          </w:rPr>
+          <w:t>https://developers.google.com/accounts/docs/OAuth2UserAgent</w:t>
+        </w:r>
+      </w:hyperlink>
+    </w:p>
+    <w:p>
+      <w:pPr>
+        <w:rPr>
+          <w:color w:val="000000" w:themeColor="text1"/>
+        </w:rPr>
+      </w:pPr>
+      <w:proofErr w:type="spellStart"/>
+      <w:r>
+        <w:rPr>
+          <w:color w:val="000000" w:themeColor="text1"/>
+        </w:rPr>
+        <w:t>Authsub</w:t>
+      </w:r>
+      <w:proofErr w:type="spellEnd"/>
+      <w:r>
+        <w:rPr>
+          <w:color w:val="000000" w:themeColor="text1"/>
+        </w:rPr>
+        <w:t xml:space="preserve"> for Web Applications</w:t>
+      </w:r>
+    </w:p>
+    <w:p>
+      <w:pPr>
+        <w:ind w:firstLine="720"/>
+        <w:rPr>
+          <w:color w:val="000000" w:themeColor="text1"/>
+        </w:rPr>
+      </w:pPr>
+      <w:hyperlink r:id="rId18" w:history="1">
+        <w:r>
+          <w:rPr>
+            <w:rStyle w:val="Hyperlink"/>
+          </w:rPr>
+          <w:t>https://developers.google.com/accounts/docs/AuthSub</w:t>
         </w:r>
       </w:hyperlink>
     </w:p>
@@ -556,6 +698,18 @@
       <w:u w:val="single"/>
     </w:rPr>
   </w:style>
+  <w:style w:type="character" w:styleId="FollowedHyperlink">
+    <w:name w:val="FollowedHyperlink"/>
+    <w:basedOn w:val="DefaultParagraphFont"/>
+    <w:uiPriority w:val="99"/>
+    <w:semiHidden/>
+    <w:unhideWhenUsed/>
+    <w:rsid w:val="00D37640"/>
+    <w:rPr>
+      <w:color w:val="800080" w:themeColor="followedHyperlink"/>
+      <w:u w:val="single"/>
+    </w:rPr>
+  </w:style>
 </w:styles>
 </file>
 
@@ -754,6 +908,18 @@
     <w:rsid w:val="00F0043B"/>
     <w:rPr>
       <w:color w:val="0000FF" w:themeColor="hyperlink"/>
+      <w:u w:val="single"/>
+    </w:rPr>
+  </w:style>
+  <w:style w:type="character" w:styleId="FollowedHyperlink">
+    <w:name w:val="FollowedHyperlink"/>
+    <w:basedOn w:val="DefaultParagraphFont"/>
+    <w:uiPriority w:val="99"/>
+    <w:semiHidden/>
+    <w:unhideWhenUsed/>
+    <w:rsid w:val="00D37640"/>
+    <w:rPr>
+      <w:color w:val="800080" w:themeColor="followedHyperlink"/>
       <w:u w:val="single"/>
     </w:rPr>
   </w:style>

</xml_diff>

<commit_message>
started working on facebook uploading forgot to switch branches
</commit_message>
<xml_diff>
--- a/Documentation/Reference Links.docx
+++ b/Documentation/Reference Links.docx
@@ -378,7 +378,7 @@
         </w:rPr>
         <w:tab/>
       </w:r>
-      <w:hyperlink r:id="rId16" w:history="1">
+      <w:hyperlink r:id="rId16" w:anchor="login-scopes" w:history="1">
         <w:r>
           <w:rPr>
             <w:rStyle w:val="Hyperlink"/>
@@ -461,7 +461,7 @@
       <w:pPr>
         <w:ind w:firstLine="720"/>
         <w:rPr>
-          <w:color w:val="000000" w:themeColor="text1"/>
+          <w:rStyle w:val="Hyperlink"/>
         </w:rPr>
       </w:pPr>
       <w:hyperlink r:id="rId18" w:history="1">
@@ -476,11 +476,69 @@
     <w:p>
       <w:pPr>
         <w:rPr>
-          <w:color w:val="000000" w:themeColor="text1"/>
-        </w:rPr>
-      </w:pPr>
+          <w:rStyle w:val="Hyperlink"/>
+          <w:color w:val="000000" w:themeColor="text1"/>
+          <w:u w:val="none"/>
+        </w:rPr>
+      </w:pPr>
+      <w:r>
+        <w:rPr>
+          <w:rStyle w:val="Hyperlink"/>
+          <w:color w:val="000000" w:themeColor="text1"/>
+          <w:u w:val="none"/>
+        </w:rPr>
+        <w:t>Fixing most “</w:t>
+      </w:r>
+      <w:proofErr w:type="spellStart"/>
+      <w:r>
+        <w:rPr>
+          <w:rStyle w:val="Hyperlink"/>
+          <w:color w:val="000000" w:themeColor="text1"/>
+          <w:u w:val="none"/>
+        </w:rPr>
+        <w:t>andoid</w:t>
+      </w:r>
+      <w:proofErr w:type="spellEnd"/>
+      <w:r>
+        <w:rPr>
+          <w:rStyle w:val="Hyperlink"/>
+          <w:color w:val="000000" w:themeColor="text1"/>
+          <w:u w:val="none"/>
+        </w:rPr>
+        <w:t>-xx” problems</w:t>
+      </w:r>
+    </w:p>
+    <w:p>
+      <w:pPr>
+        <w:rPr>
+          <w:color w:val="000000" w:themeColor="text1"/>
+        </w:rPr>
+      </w:pPr>
+      <w:r>
+        <w:rPr>
+          <w:rStyle w:val="Hyperlink"/>
+          <w:color w:val="000000" w:themeColor="text1"/>
+          <w:u w:val="none"/>
+        </w:rPr>
+        <w:tab/>
+      </w:r>
+      <w:r>
+        <w:rPr>
+          <w:rStyle w:val="Hyperlink"/>
+          <w:color w:val="000000" w:themeColor="text1"/>
+          <w:u w:val="none"/>
+        </w:rPr>
+        <w:t>http://stackoverflow.com/questions/20975056/erreur-unable-to-resolve-target-android-17</w:t>
+      </w:r>
       <w:bookmarkStart w:id="0" w:name="_GoBack"/>
       <w:bookmarkEnd w:id="0"/>
+    </w:p>
+    <w:p>
+      <w:pPr>
+        <w:rPr>
+          <w:color w:val="000000" w:themeColor="text1"/>
+        </w:rPr>
+      </w:pPr>
     </w:p>
     <w:p>
       <w:pPr>

</xml_diff>

<commit_message>
first changes to logging in
</commit_message>
<xml_diff>
--- a/Documentation/Reference Links.docx
+++ b/Documentation/Reference Links.docx
@@ -4,6 +4,9 @@
   <w:body>
     <w:p>
       <w:r>
+        <w:br/>
+      </w:r>
+      <w:r>
         <w:t xml:space="preserve">Creating a new Google Calendar event </w:t>
       </w:r>
     </w:p>
@@ -397,6 +400,7 @@
         <w:rPr>
           <w:color w:val="000000" w:themeColor="text1"/>
         </w:rPr>
+        <w:lastRenderedPageBreak/>
         <w:t xml:space="preserve">Using </w:t>
       </w:r>
       <w:proofErr w:type="spellStart"/>
@@ -424,7 +428,6 @@
         <w:rPr>
           <w:color w:val="000000" w:themeColor="text1"/>
         </w:rPr>
-        <w:lastRenderedPageBreak/>
         <w:tab/>
       </w:r>
       <w:hyperlink r:id="rId17" w:history="1">
@@ -511,25 +514,118 @@
     <w:p>
       <w:pPr>
         <w:rPr>
-          <w:color w:val="000000" w:themeColor="text1"/>
-        </w:rPr>
-      </w:pPr>
-      <w:r>
-        <w:rPr>
-          <w:rStyle w:val="Hyperlink"/>
-          <w:color w:val="000000" w:themeColor="text1"/>
-          <w:u w:val="none"/>
-        </w:rPr>
-        <w:tab/>
-      </w:r>
-      <w:r>
-        <w:rPr>
-          <w:rStyle w:val="Hyperlink"/>
-          <w:color w:val="000000" w:themeColor="text1"/>
-          <w:u w:val="none"/>
-        </w:rPr>
-        <w:t>http://stackoverflow.com/questions/20975056/erreur-unable-to-resolve-target-android-17</w:t>
-      </w:r>
+          <w:rStyle w:val="Hyperlink"/>
+          <w:color w:val="000000" w:themeColor="text1"/>
+          <w:u w:val="none"/>
+        </w:rPr>
+      </w:pPr>
+      <w:r>
+        <w:rPr>
+          <w:rStyle w:val="Hyperlink"/>
+          <w:color w:val="000000" w:themeColor="text1"/>
+          <w:u w:val="none"/>
+        </w:rPr>
+        <w:tab/>
+      </w:r>
+      <w:hyperlink r:id="rId19" w:history="1">
+        <w:r>
+          <w:rPr>
+            <w:rStyle w:val="Hyperlink"/>
+          </w:rPr>
+          <w:t>http://stackoverflow.com/questions/20975056/erreur-unable-to-resolve-target-android-17</w:t>
+        </w:r>
+      </w:hyperlink>
+    </w:p>
+    <w:p>
+      <w:pPr>
+        <w:rPr>
+          <w:rStyle w:val="Hyperlink"/>
+          <w:color w:val="000000" w:themeColor="text1"/>
+          <w:u w:val="none"/>
+        </w:rPr>
+      </w:pPr>
+      <w:r>
+        <w:rPr>
+          <w:rStyle w:val="Hyperlink"/>
+          <w:color w:val="000000" w:themeColor="text1"/>
+          <w:u w:val="none"/>
+        </w:rPr>
+        <w:t>Creating SHA1 fingerprints for app</w:t>
+      </w:r>
+    </w:p>
+    <w:p>
+      <w:pPr>
+        <w:rPr>
+          <w:rStyle w:val="Hyperlink"/>
+          <w:color w:val="000000" w:themeColor="text1"/>
+          <w:u w:val="none"/>
+        </w:rPr>
+      </w:pPr>
+      <w:r>
+        <w:rPr>
+          <w:rStyle w:val="Hyperlink"/>
+          <w:color w:val="000000" w:themeColor="text1"/>
+          <w:u w:val="none"/>
+        </w:rPr>
+        <w:tab/>
+      </w:r>
+      <w:hyperlink r:id="rId20" w:history="1">
+        <w:r>
+          <w:rPr>
+            <w:rStyle w:val="Hyperlink"/>
+          </w:rPr>
+          <w:t>http://stackoverflow.com/questions/18657142/how-do-i-generate-my-md5-and-sha1-thumbprints-using-eclipse-for-debug-keystore</w:t>
+        </w:r>
+      </w:hyperlink>
+    </w:p>
+    <w:p>
+      <w:pPr>
+        <w:rPr>
+          <w:rStyle w:val="Hyperlink"/>
+          <w:color w:val="000000" w:themeColor="text1"/>
+          <w:u w:val="none"/>
+        </w:rPr>
+      </w:pPr>
+      <w:r>
+        <w:rPr>
+          <w:rStyle w:val="Hyperlink"/>
+          <w:color w:val="000000" w:themeColor="text1"/>
+          <w:u w:val="none"/>
+        </w:rPr>
+        <w:t>Ignoring “key is not translated in x language error”</w:t>
+      </w:r>
+    </w:p>
+    <w:p>
+      <w:pPr>
+        <w:rPr>
+          <w:rStyle w:val="Hyperlink"/>
+          <w:color w:val="000000" w:themeColor="text1"/>
+          <w:u w:val="none"/>
+        </w:rPr>
+      </w:pPr>
+      <w:r>
+        <w:rPr>
+          <w:rStyle w:val="Hyperlink"/>
+          <w:color w:val="000000" w:themeColor="text1"/>
+          <w:u w:val="none"/>
+        </w:rPr>
+        <w:tab/>
+      </w:r>
+      <w:hyperlink r:id="rId21" w:history="1">
+        <w:r>
+          <w:rPr>
+            <w:rStyle w:val="Hyperlink"/>
+          </w:rPr>
+          <w:t>http://stackoverflow.com/questions/11443996/lint-how-to-ignore-key-is-not-translated-in-language-errors</w:t>
+        </w:r>
+      </w:hyperlink>
+    </w:p>
+    <w:p>
+      <w:pPr>
+        <w:rPr>
+          <w:color w:val="000000" w:themeColor="text1"/>
+        </w:rPr>
+      </w:pPr>
       <w:bookmarkStart w:id="0" w:name="_GoBack"/>
       <w:bookmarkEnd w:id="0"/>
     </w:p>

</xml_diff>

<commit_message>
user login now works for facebook
</commit_message>
<xml_diff>
--- a/Documentation/Reference Links.docx
+++ b/Documentation/Reference Links.docx
@@ -617,6 +617,96 @@
             <w:rStyle w:val="Hyperlink"/>
           </w:rPr>
           <w:t>http://stackoverflow.com/questions/11443996/lint-how-to-ignore-key-is-not-translated-in-language-errors</w:t>
+        </w:r>
+      </w:hyperlink>
+    </w:p>
+    <w:p>
+      <w:pPr>
+        <w:rPr>
+          <w:rStyle w:val="Hyperlink"/>
+          <w:color w:val="000000" w:themeColor="text1"/>
+          <w:u w:val="none"/>
+        </w:rPr>
+      </w:pPr>
+      <w:r>
+        <w:rPr>
+          <w:rStyle w:val="Hyperlink"/>
+          <w:color w:val="000000" w:themeColor="text1"/>
+          <w:u w:val="none"/>
+        </w:rPr>
+        <w:t>Getting started with Facebook for Android (does not work)</w:t>
+      </w:r>
+    </w:p>
+    <w:p>
+      <w:pPr>
+        <w:rPr>
+          <w:rStyle w:val="Hyperlink"/>
+          <w:color w:val="000000" w:themeColor="text1"/>
+          <w:u w:val="none"/>
+        </w:rPr>
+      </w:pPr>
+      <w:r>
+        <w:rPr>
+          <w:rStyle w:val="Hyperlink"/>
+          <w:color w:val="000000" w:themeColor="text1"/>
+          <w:u w:val="none"/>
+        </w:rPr>
+        <w:tab/>
+      </w:r>
+      <w:r>
+        <w:rPr>
+          <w:rStyle w:val="Hyperlink"/>
+          <w:color w:val="000000" w:themeColor="text1"/>
+          <w:u w:val="none"/>
+        </w:rPr>
+        <w:t>https://developers.facebook.com/docs/android/getting-started/</w:t>
+      </w:r>
+    </w:p>
+    <w:p>
+      <w:pPr>
+        <w:rPr>
+          <w:color w:val="000000" w:themeColor="text1"/>
+        </w:rPr>
+      </w:pPr>
+      <w:r>
+        <w:rPr>
+          <w:color w:val="000000" w:themeColor="text1"/>
+        </w:rPr>
+        <w:t xml:space="preserve">What to download for Facebook </w:t>
+      </w:r>
+      <w:proofErr w:type="spellStart"/>
+      <w:r>
+        <w:rPr>
+          <w:color w:val="000000" w:themeColor="text1"/>
+        </w:rPr>
+        <w:t>sdk</w:t>
+      </w:r>
+      <w:proofErr w:type="spellEnd"/>
+      <w:r>
+        <w:rPr>
+          <w:color w:val="000000" w:themeColor="text1"/>
+        </w:rPr>
+        <w:t xml:space="preserve"> </w:t>
+      </w:r>
+    </w:p>
+    <w:p>
+      <w:pPr>
+        <w:rPr>
+          <w:color w:val="000000" w:themeColor="text1"/>
+        </w:rPr>
+      </w:pPr>
+      <w:r>
+        <w:rPr>
+          <w:color w:val="000000" w:themeColor="text1"/>
+        </w:rPr>
+        <w:tab/>
+      </w:r>
+      <w:hyperlink r:id="rId22" w:history="1">
+        <w:r>
+          <w:rPr>
+            <w:rStyle w:val="Hyperlink"/>
+          </w:rPr>
+          <w:t>https://developers.facebook.com/docs/android/getting-started</w:t>
         </w:r>
       </w:hyperlink>
     </w:p>

</xml_diff>

<commit_message>
initial photo uploading code
</commit_message>
<xml_diff>
--- a/Documentation/Reference Links.docx
+++ b/Documentation/Reference Links.docx
@@ -716,6 +716,39 @@
           <w:color w:val="000000" w:themeColor="text1"/>
         </w:rPr>
       </w:pPr>
+      <w:r>
+        <w:rPr>
+          <w:color w:val="000000" w:themeColor="text1"/>
+        </w:rPr>
+        <w:t xml:space="preserve">Method to use instead of deprecated </w:t>
+      </w:r>
+      <w:proofErr w:type="spellStart"/>
+      <w:r>
+        <w:rPr>
+          <w:color w:val="000000" w:themeColor="text1"/>
+        </w:rPr>
+        <w:t>executeMeRequestAsync</w:t>
+      </w:r>
+      <w:proofErr w:type="spellEnd"/>
+    </w:p>
+    <w:p>
+      <w:pPr>
+        <w:rPr>
+          <w:color w:val="000000" w:themeColor="text1"/>
+        </w:rPr>
+      </w:pPr>
+      <w:r>
+        <w:rPr>
+          <w:color w:val="000000" w:themeColor="text1"/>
+        </w:rPr>
+        <w:tab/>
+      </w:r>
+      <w:r>
+        <w:rPr>
+          <w:color w:val="000000" w:themeColor="text1"/>
+        </w:rPr>
+        <w:t>http://stackoverflow.com/questions/18841084/how-to-undeprecate-facebook-code</w:t>
+      </w:r>
       <w:bookmarkStart w:id="0" w:name="_GoBack"/>
       <w:bookmarkEnd w:id="0"/>
     </w:p>

</xml_diff>

<commit_message>
basic workings of take photo
</commit_message>
<xml_diff>
--- a/Documentation/Reference Links.docx
+++ b/Documentation/Reference Links.docx
@@ -743,12 +743,55 @@
         </w:rPr>
         <w:tab/>
       </w:r>
-      <w:r>
-        <w:rPr>
-          <w:color w:val="000000" w:themeColor="text1"/>
-        </w:rPr>
-        <w:t>http://stackoverflow.com/questions/18841084/how-to-undeprecate-facebook-code</w:t>
-      </w:r>
+      <w:hyperlink r:id="rId23" w:history="1">
+        <w:r>
+          <w:rPr>
+            <w:rStyle w:val="Hyperlink"/>
+          </w:rPr>
+          <w:t>http://stackoverflow.com/questions/18841084/how-to-undeprecate-facebook-code</w:t>
+        </w:r>
+      </w:hyperlink>
+    </w:p>
+    <w:p>
+      <w:pPr>
+        <w:rPr>
+          <w:color w:val="000000" w:themeColor="text1"/>
+        </w:rPr>
+      </w:pPr>
+      <w:r>
+        <w:rPr>
+          <w:color w:val="000000" w:themeColor="text1"/>
+        </w:rPr>
+        <w:t>How to open gallery and show picture chosen</w:t>
+      </w:r>
+    </w:p>
+    <w:p>
+      <w:pPr>
+        <w:rPr>
+          <w:color w:val="000000" w:themeColor="text1"/>
+        </w:rPr>
+      </w:pPr>
+      <w:r>
+        <w:rPr>
+          <w:color w:val="000000" w:themeColor="text1"/>
+        </w:rPr>
+        <w:tab/>
+      </w:r>
+      <w:hyperlink r:id="rId24" w:history="1">
+        <w:r>
+          <w:rPr>
+            <w:rStyle w:val="Hyperlink"/>
+          </w:rPr>
+          <w:t>http://www.pocketmagic.net/2011/02/android-photopicker-using-intents-and-gallery/#.UumBXxBdVih</w:t>
+        </w:r>
+      </w:hyperlink>
+    </w:p>
+    <w:p>
+      <w:pPr>
+        <w:rPr>
+          <w:color w:val="000000" w:themeColor="text1"/>
+        </w:rPr>
+      </w:pPr>
       <w:bookmarkStart w:id="0" w:name="_GoBack"/>
       <w:bookmarkEnd w:id="0"/>
     </w:p>

</xml_diff>

<commit_message>
initial time picking code
</commit_message>
<xml_diff>
--- a/Documentation/Reference Links.docx
+++ b/Documentation/Reference Links.docx
@@ -777,12 +777,24 @@
         </w:rPr>
         <w:tab/>
       </w:r>
-      <w:hyperlink r:id="rId24" w:history="1">
-        <w:r>
-          <w:rPr>
-            <w:rStyle w:val="Hyperlink"/>
-          </w:rPr>
-          <w:t>http://www.pocketmagic.net/2011/02/android-photopicker-using-intents-and-gallery/#.UumBXxBdVih</w:t>
+      <w:hyperlink r:id="rId24" w:anchor=".UumBXxBdVih" w:history="1">
+        <w:r>
+          <w:rPr>
+            <w:rStyle w:val="Hyperlink"/>
+          </w:rPr>
+          <w:t>http://www.pocketmagic.ne</w:t>
+        </w:r>
+        <w:r>
+          <w:rPr>
+            <w:rStyle w:val="Hyperlink"/>
+          </w:rPr>
+          <w:t>t</w:t>
+        </w:r>
+        <w:r>
+          <w:rPr>
+            <w:rStyle w:val="Hyperlink"/>
+          </w:rPr>
+          <w:t>/2011/02/android-photopicker-using-intents-and-gallery/#.UumBXxBdVih</w:t>
         </w:r>
       </w:hyperlink>
     </w:p>
@@ -811,7 +823,7 @@
         </w:rPr>
         <w:tab/>
       </w:r>
-      <w:hyperlink r:id="rId25" w:history="1">
+      <w:hyperlink r:id="rId25" w:anchor="TaskScalePhoto" w:history="1">
         <w:r>
           <w:rPr>
             <w:rStyle w:val="Hyperlink"/>
@@ -826,15 +838,87 @@
           <w:color w:val="000000" w:themeColor="text1"/>
         </w:rPr>
       </w:pPr>
+      <w:r>
+        <w:rPr>
+          <w:color w:val="000000" w:themeColor="text1"/>
+        </w:rPr>
+        <w:t xml:space="preserve">Example for web client </w:t>
+      </w:r>
+      <w:proofErr w:type="spellStart"/>
+      <w:r>
+        <w:rPr>
+          <w:color w:val="000000" w:themeColor="text1"/>
+        </w:rPr>
+        <w:t>picasa</w:t>
+      </w:r>
+      <w:proofErr w:type="spellEnd"/>
+      <w:r>
+        <w:rPr>
+          <w:color w:val="000000" w:themeColor="text1"/>
+        </w:rPr>
+        <w:t xml:space="preserve"> service</w:t>
+      </w:r>
+    </w:p>
+    <w:p>
+      <w:pPr>
+        <w:rPr>
+          <w:color w:val="000000" w:themeColor="text1"/>
+        </w:rPr>
+      </w:pPr>
+      <w:r>
+        <w:rPr>
+          <w:color w:val="000000" w:themeColor="text1"/>
+        </w:rPr>
+        <w:tab/>
+      </w:r>
+      <w:r>
+        <w:rPr>
+          <w:color w:val="000000" w:themeColor="text1"/>
+        </w:rPr>
+        <w:t>http://gdata-java-client.googlecode.com/svn/trunk/java/sample/photos/PicasawebClient.java</w:t>
+      </w:r>
+    </w:p>
+    <w:p>
+      <w:pPr>
+        <w:rPr>
+          <w:color w:val="000000" w:themeColor="text1"/>
+        </w:rPr>
+      </w:pPr>
+      <w:r>
+        <w:rPr>
+          <w:color w:val="000000" w:themeColor="text1"/>
+        </w:rPr>
+        <w:t xml:space="preserve">Using </w:t>
+      </w:r>
+      <w:proofErr w:type="spellStart"/>
+      <w:r>
+        <w:rPr>
+          <w:color w:val="000000" w:themeColor="text1"/>
+        </w:rPr>
+        <w:t>DatePicker</w:t>
+      </w:r>
+      <w:proofErr w:type="spellEnd"/>
+    </w:p>
+    <w:p>
+      <w:pPr>
+        <w:rPr>
+          <w:color w:val="000000" w:themeColor="text1"/>
+        </w:rPr>
+      </w:pPr>
+      <w:r>
+        <w:rPr>
+          <w:color w:val="000000" w:themeColor="text1"/>
+        </w:rPr>
+        <w:tab/>
+      </w:r>
+      <w:r>
+        <w:rPr>
+          <w:color w:val="000000" w:themeColor="text1"/>
+        </w:rPr>
+        <w:t>http://www.mkyong.com/android/android-date-picker-example/</w:t>
+      </w:r>
       <w:bookmarkStart w:id="0" w:name="_GoBack"/>
       <w:bookmarkEnd w:id="0"/>
-    </w:p>
-    <w:p>
-      <w:pPr>
-        <w:rPr>
-          <w:color w:val="000000" w:themeColor="text1"/>
-        </w:rPr>
-      </w:pPr>
     </w:p>
     <w:p>
       <w:pPr>

</xml_diff>

<commit_message>
time and date that user selects is also changed in the calendar event
</commit_message>
<xml_diff>
--- a/Documentation/Reference Links.docx
+++ b/Documentation/Reference Links.docx
@@ -782,19 +782,7 @@
           <w:rPr>
             <w:rStyle w:val="Hyperlink"/>
           </w:rPr>
-          <w:t>http://www.pocketmagic.ne</w:t>
-        </w:r>
-        <w:r>
-          <w:rPr>
-            <w:rStyle w:val="Hyperlink"/>
-          </w:rPr>
-          <w:t>t</w:t>
-        </w:r>
-        <w:r>
-          <w:rPr>
-            <w:rStyle w:val="Hyperlink"/>
-          </w:rPr>
-          <w:t>/2011/02/android-photopicker-using-intents-and-gallery/#.UumBXxBdVih</w:t>
+          <w:t>http://www.pocketmagic.net/2011/02/android-photopicker-using-intents-and-gallery/#.UumBXxBdVih</w:t>
         </w:r>
       </w:hyperlink>
     </w:p>
@@ -911,11 +899,54 @@
         </w:rPr>
         <w:tab/>
       </w:r>
-      <w:r>
-        <w:rPr>
-          <w:color w:val="000000" w:themeColor="text1"/>
-        </w:rPr>
-        <w:t>http://www.mkyong.com/android/android-date-picker-example/</w:t>
+      <w:hyperlink r:id="rId26" w:history="1">
+        <w:r>
+          <w:rPr>
+            <w:rStyle w:val="Hyperlink"/>
+          </w:rPr>
+          <w:t>http://www.mkyong.com/android/android-date-picker-example/</w:t>
+        </w:r>
+      </w:hyperlink>
+    </w:p>
+    <w:p>
+      <w:pPr>
+        <w:rPr>
+          <w:color w:val="000000" w:themeColor="text1"/>
+        </w:rPr>
+      </w:pPr>
+      <w:r>
+        <w:rPr>
+          <w:color w:val="000000" w:themeColor="text1"/>
+        </w:rPr>
+        <w:lastRenderedPageBreak/>
+        <w:t xml:space="preserve">Create </w:t>
+      </w:r>
+      <w:proofErr w:type="spellStart"/>
+      <w:r>
+        <w:rPr>
+          <w:color w:val="000000" w:themeColor="text1"/>
+        </w:rPr>
+        <w:t>TimePicker</w:t>
+      </w:r>
+      <w:proofErr w:type="spellEnd"/>
+    </w:p>
+    <w:p>
+      <w:pPr>
+        <w:rPr>
+          <w:color w:val="000000" w:themeColor="text1"/>
+        </w:rPr>
+      </w:pPr>
+      <w:r>
+        <w:rPr>
+          <w:color w:val="000000" w:themeColor="text1"/>
+        </w:rPr>
+        <w:tab/>
+      </w:r>
+      <w:r>
+        <w:rPr>
+          <w:color w:val="000000" w:themeColor="text1"/>
+        </w:rPr>
+        <w:t>http://www.mkyong.com/android/android-time-picker-example/</w:t>
       </w:r>
       <w:bookmarkStart w:id="0" w:name="_GoBack"/>
       <w:bookmarkEnd w:id="0"/>

</xml_diff>

<commit_message>
added linked to reference doc
</commit_message>
<xml_diff>
--- a/Documentation/Reference Links.docx
+++ b/Documentation/Reference Links.docx
@@ -942,12 +942,55 @@
         </w:rPr>
         <w:tab/>
       </w:r>
-      <w:r>
-        <w:rPr>
-          <w:color w:val="000000" w:themeColor="text1"/>
-        </w:rPr>
-        <w:t>http://www.mkyong.com/android/android-time-picker-example/</w:t>
-      </w:r>
+      <w:hyperlink r:id="rId27" w:history="1">
+        <w:r>
+          <w:rPr>
+            <w:rStyle w:val="Hyperlink"/>
+          </w:rPr>
+          <w:t>http://www.mkyong.com/android/android-time-picker-example/</w:t>
+        </w:r>
+      </w:hyperlink>
+    </w:p>
+    <w:p>
+      <w:pPr>
+        <w:rPr>
+          <w:color w:val="000000" w:themeColor="text1"/>
+        </w:rPr>
+      </w:pPr>
+      <w:r>
+        <w:rPr>
+          <w:color w:val="000000" w:themeColor="text1"/>
+        </w:rPr>
+        <w:t>Changing date and time on calendar event</w:t>
+      </w:r>
+    </w:p>
+    <w:p>
+      <w:pPr>
+        <w:rPr>
+          <w:color w:val="000000" w:themeColor="text1"/>
+        </w:rPr>
+      </w:pPr>
+      <w:r>
+        <w:rPr>
+          <w:color w:val="000000" w:themeColor="text1"/>
+        </w:rPr>
+        <w:tab/>
+      </w:r>
+      <w:hyperlink r:id="rId28" w:history="1">
+        <w:r>
+          <w:rPr>
+            <w:rStyle w:val="Hyperlink"/>
+          </w:rPr>
+          <w:t>http://stackoverflow.com/questions/14896768/solvedadding-time-and-date-to-google-calendar-via-intent</w:t>
+        </w:r>
+      </w:hyperlink>
+    </w:p>
+    <w:p>
+      <w:pPr>
+        <w:rPr>
+          <w:color w:val="000000" w:themeColor="text1"/>
+        </w:rPr>
+      </w:pPr>
       <w:bookmarkStart w:id="0" w:name="_GoBack"/>
       <w:bookmarkEnd w:id="0"/>
     </w:p>

</xml_diff>

<commit_message>
changed ui on greetuseractivity:
</commit_message>
<xml_diff>
--- a/Documentation/Reference Links.docx
+++ b/Documentation/Reference Links.docx
@@ -942,12 +942,63 @@
         </w:rPr>
         <w:tab/>
       </w:r>
-      <w:r>
-        <w:rPr>
-          <w:color w:val="000000" w:themeColor="text1"/>
-        </w:rPr>
-        <w:t>http://www.mkyong.com/android/android-time-picker-example/</w:t>
-      </w:r>
+      <w:hyperlink r:id="rId27" w:history="1">
+        <w:r>
+          <w:rPr>
+            <w:rStyle w:val="Hyperlink"/>
+          </w:rPr>
+          <w:t>http://www.mkyong.com/android/android-time-picker-example/</w:t>
+        </w:r>
+      </w:hyperlink>
+    </w:p>
+    <w:p>
+      <w:pPr>
+        <w:rPr>
+          <w:color w:val="000000" w:themeColor="text1"/>
+        </w:rPr>
+      </w:pPr>
+      <w:r>
+        <w:rPr>
+          <w:color w:val="000000" w:themeColor="text1"/>
+        </w:rPr>
+        <w:t xml:space="preserve">Creating buttons in </w:t>
+      </w:r>
+      <w:proofErr w:type="spellStart"/>
+      <w:r>
+        <w:rPr>
+          <w:color w:val="000000" w:themeColor="text1"/>
+        </w:rPr>
+        <w:t>photoshop</w:t>
+      </w:r>
+      <w:proofErr w:type="spellEnd"/>
+    </w:p>
+    <w:p>
+      <w:pPr>
+        <w:rPr>
+          <w:color w:val="000000" w:themeColor="text1"/>
+        </w:rPr>
+      </w:pPr>
+      <w:r>
+        <w:rPr>
+          <w:color w:val="000000" w:themeColor="text1"/>
+        </w:rPr>
+        <w:tab/>
+      </w:r>
+      <w:hyperlink r:id="rId28" w:history="1">
+        <w:r>
+          <w:rPr>
+            <w:rStyle w:val="Hyperlink"/>
+          </w:rPr>
+          <w:t>http://sixrevisions.com/tutorials/photoshop-tutorials/how-to-create-a-slick-and-clean-button-in-photoshop/</w:t>
+        </w:r>
+      </w:hyperlink>
+    </w:p>
+    <w:p>
+      <w:pPr>
+        <w:rPr>
+          <w:color w:val="000000" w:themeColor="text1"/>
+        </w:rPr>
+      </w:pPr>
       <w:bookmarkStart w:id="0" w:name="_GoBack"/>
       <w:bookmarkEnd w:id="0"/>
     </w:p>

</xml_diff>

<commit_message>
changed the activity pages so that it tells you which page you're on
</commit_message>
<xml_diff>
--- a/Documentation/Reference Links.docx
+++ b/Documentation/Reference Links.docx
@@ -990,6 +990,40 @@
             <w:rStyle w:val="Hyperlink"/>
           </w:rPr>
           <w:t>http://sixrevisions.com/tutorials/photoshop-tutorials/how-to-create-a-slick-and-clean-button-in-photoshop/</w:t>
+        </w:r>
+      </w:hyperlink>
+    </w:p>
+    <w:p>
+      <w:pPr>
+        <w:rPr>
+          <w:color w:val="000000" w:themeColor="text1"/>
+        </w:rPr>
+      </w:pPr>
+      <w:r>
+        <w:rPr>
+          <w:color w:val="000000" w:themeColor="text1"/>
+        </w:rPr>
+        <w:t>Sliding screens android</w:t>
+      </w:r>
+    </w:p>
+    <w:p>
+      <w:pPr>
+        <w:rPr>
+          <w:color w:val="000000" w:themeColor="text1"/>
+        </w:rPr>
+      </w:pPr>
+      <w:r>
+        <w:rPr>
+          <w:color w:val="000000" w:themeColor="text1"/>
+        </w:rPr>
+        <w:tab/>
+      </w:r>
+      <w:hyperlink r:id="rId29" w:history="1">
+        <w:r>
+          <w:rPr>
+            <w:rStyle w:val="Hyperlink"/>
+          </w:rPr>
+          <w:t>http://stackoverflow.com/questions/3928488/how-can-i-create-a-sliding-layout-like-the-main-android-menu</w:t>
         </w:r>
       </w:hyperlink>
     </w:p>

</xml_diff>